<commit_message>
Fase 5 del proyecto
</commit_message>
<xml_diff>
--- a/Documentos/Informacion_videos_Educativos.docx
+++ b/Documentos/Informacion_videos_Educativos.docx
@@ -1,23 +1,27 @@
 
 <file path=word/document.xml><?xml version="1.0" encoding="utf-8"?>
-<w:document xmlns:wpc="http://schemas.microsoft.com/office/word/2010/wordprocessingCanvas" xmlns:cx="http://schemas.microsoft.com/office/drawing/2014/chartex" xmlns:cx1="http://schemas.microsoft.com/office/drawing/2015/9/8/chartex" xmlns:cx2="http://schemas.microsoft.com/office/drawing/2015/10/21/chartex" xmlns:cx3="http://schemas.microsoft.com/office/drawing/2016/5/9/chartex" xmlns:cx4="http://schemas.microsoft.com/office/drawing/2016/5/10/chartex" xmlns:cx5="http://schemas.microsoft.com/office/drawing/2016/5/11/chartex" xmlns:cx6="http://schemas.microsoft.com/office/drawing/2016/5/12/chartex" xmlns:cx7="http://schemas.microsoft.com/office/drawing/2016/5/13/chartex" xmlns:cx8="http://schemas.microsoft.com/office/drawing/2016/5/14/chartex" xmlns:mc="http://schemas.openxmlformats.org/markup-compatibility/2006" xmlns:aink="http://schemas.microsoft.com/office/drawing/2016/ink" xmlns:am3d="http://schemas.microsoft.com/office/drawing/2017/model3d" xmlns:o="urn:schemas-microsoft-com:office:office" xmlns:oel="http://schemas.microsoft.com/office/2019/extlst" xmlns:r="http://schemas.openxmlformats.org/officeDocument/2006/relationships" xmlns:m="http://schemas.openxmlformats.org/officeDocument/2006/math" xmlns:v="urn:schemas-microsoft-com:vml" xmlns:wp14="http://schemas.microsoft.com/office/word/2010/wordprocessingDrawing" xmlns:wp="http://schemas.openxmlformats.org/drawingml/2006/wordprocessingDrawing" xmlns:w10="urn:schemas-microsoft-com:office:word" xmlns:w="http://schemas.openxmlformats.org/wordprocessingml/2006/main" xmlns:w14="http://schemas.microsoft.com/office/word/2010/wordml" xmlns:w15="http://schemas.microsoft.com/office/word/2012/wordml" xmlns:w16cex="http://schemas.microsoft.com/office/word/2018/wordml/cex" xmlns:w16cid="http://schemas.microsoft.com/office/word/2016/wordml/cid" xmlns:w16="http://schemas.microsoft.com/office/word/2018/wordml" xmlns:w16du="http://schemas.microsoft.com/office/word/2023/wordml/word16du" xmlns:w16sdtdh="http://schemas.microsoft.com/office/word/2020/wordml/sdtdatahash" xmlns:w16se="http://schemas.microsoft.com/office/word/2015/wordml/symex" xmlns:wpg="http://schemas.microsoft.com/office/word/2010/wordprocessingGroup" xmlns:wpi="http://schemas.microsoft.com/office/word/2010/wordprocessingInk" xmlns:wne="http://schemas.microsoft.com/office/word/2006/wordml" xmlns:wps="http://schemas.microsoft.com/office/word/2010/wordprocessingShape" mc:Ignorable="w14 w15 w16se w16cid w16 w16cex w16sdtdh w16du wp14">
+<w:document xmlns:wpc="http://schemas.microsoft.com/office/word/2010/wordprocessingCanvas" xmlns:cx="http://schemas.microsoft.com/office/drawing/2014/chartex" xmlns:cx1="http://schemas.microsoft.com/office/drawing/2015/9/8/chartex" xmlns:cx2="http://schemas.microsoft.com/office/drawing/2015/10/21/chartex" xmlns:cx3="http://schemas.microsoft.com/office/drawing/2016/5/9/chartex" xmlns:cx4="http://schemas.microsoft.com/office/drawing/2016/5/10/chartex" xmlns:cx5="http://schemas.microsoft.com/office/drawing/2016/5/11/chartex" xmlns:cx6="http://schemas.microsoft.com/office/drawing/2016/5/12/chartex" xmlns:cx7="http://schemas.microsoft.com/office/drawing/2016/5/13/chartex" xmlns:cx8="http://schemas.microsoft.com/office/drawing/2016/5/14/chartex" xmlns:mc="http://schemas.openxmlformats.org/markup-compatibility/2006" xmlns:aink="http://schemas.microsoft.com/office/drawing/2016/ink" xmlns:am3d="http://schemas.microsoft.com/office/drawing/2017/model3d" xmlns:o="urn:schemas-microsoft-com:office:office" xmlns:r="http://schemas.openxmlformats.org/officeDocument/2006/relationships" xmlns:m="http://schemas.openxmlformats.org/officeDocument/2006/math" xmlns:v="urn:schemas-microsoft-com:vml" xmlns:wp14="http://schemas.microsoft.com/office/word/2010/wordprocessingDrawing" xmlns:wp="http://schemas.openxmlformats.org/drawingml/2006/wordprocessingDrawing" xmlns:w10="urn:schemas-microsoft-com:office:word" xmlns:w="http://schemas.openxmlformats.org/wordprocessingml/2006/main" xmlns:w14="http://schemas.microsoft.com/office/word/2010/wordml" xmlns:w15="http://schemas.microsoft.com/office/word/2012/wordml" xmlns:w16cex="http://schemas.microsoft.com/office/word/2018/wordml/cex" xmlns:w16cid="http://schemas.microsoft.com/office/word/2016/wordml/cid" xmlns:w16="http://schemas.microsoft.com/office/word/2018/wordml" xmlns:w16sdtdh="http://schemas.microsoft.com/office/word/2020/wordml/sdtdatahash" xmlns:w16se="http://schemas.microsoft.com/office/word/2015/wordml/symex" xmlns:wpg="http://schemas.microsoft.com/office/word/2010/wordprocessingGroup" xmlns:wpi="http://schemas.microsoft.com/office/word/2010/wordprocessingInk" xmlns:wne="http://schemas.microsoft.com/office/word/2006/wordml" xmlns:wps="http://schemas.microsoft.com/office/word/2010/wordprocessingShape" mc:Ignorable="w14 w15 w16se w16cid w16 w16cex w16sdtdh wp14">
   <w:body>
     <w:p>
       <w:pPr>
         <w:ind w:left="720" w:hanging="360"/>
         <w:jc w:val="center"/>
         <w:rPr>
-          <w:rFonts w:ascii="Comic Sans MS" w:hAnsi="Comic Sans MS"/>
+          <w:rFonts w:ascii="Arial" w:hAnsi="Arial" w:cs="Arial"/>
           <w:b/>
           <w:bCs/>
-          <w:lang w:val="es-NI"/>
-        </w:rPr>
-      </w:pPr>
-      <w:r>
-        <w:rPr>
-          <w:rFonts w:ascii="Comic Sans MS" w:hAnsi="Comic Sans MS"/>
+          <w:sz w:val="24"/>
+          <w:szCs w:val="24"/>
+          <w:lang w:val="es-NI"/>
+        </w:rPr>
+      </w:pPr>
+      <w:r>
+        <w:rPr>
+          <w:rFonts w:ascii="Arial" w:hAnsi="Arial" w:cs="Arial"/>
           <w:b/>
           <w:bCs/>
+          <w:sz w:val="24"/>
+          <w:szCs w:val="24"/>
           <w:lang w:val="es-NI"/>
         </w:rPr>
         <w:t>CARACTERISTICAS DE UN VIDEO EDUCATIVO</w:t>
@@ -33,17 +37,21 @@
         <w:spacing w:after="0" w:line="276" w:lineRule="auto"/>
         <w:jc w:val="both"/>
         <w:rPr>
-          <w:rFonts w:ascii="Comic Sans MS" w:hAnsi="Comic Sans MS"/>
+          <w:rFonts w:ascii="Arial" w:hAnsi="Arial" w:cs="Arial"/>
           <w:b/>
           <w:bCs/>
-          <w:lang w:val="es-NI"/>
-        </w:rPr>
-      </w:pPr>
-      <w:r>
-        <w:rPr>
-          <w:rFonts w:ascii="Comic Sans MS" w:hAnsi="Comic Sans MS"/>
+          <w:sz w:val="24"/>
+          <w:szCs w:val="24"/>
+          <w:lang w:val="es-NI"/>
+        </w:rPr>
+      </w:pPr>
+      <w:r>
+        <w:rPr>
+          <w:rFonts w:ascii="Arial" w:hAnsi="Arial" w:cs="Arial"/>
           <w:b/>
           <w:bCs/>
+          <w:sz w:val="24"/>
+          <w:szCs w:val="24"/>
           <w:lang w:val="es-NI"/>
         </w:rPr>
         <w:t>Un solo Objetivo.</w:t>
@@ -54,13 +62,17 @@
         <w:spacing w:after="0" w:line="276" w:lineRule="auto"/>
         <w:jc w:val="both"/>
         <w:rPr>
-          <w:rFonts w:ascii="Comic Sans MS" w:hAnsi="Comic Sans MS"/>
-          <w:lang w:val="es-NI"/>
-        </w:rPr>
-      </w:pPr>
-      <w:r>
-        <w:rPr>
-          <w:rFonts w:ascii="Comic Sans MS" w:hAnsi="Comic Sans MS"/>
+          <w:rFonts w:ascii="Arial" w:hAnsi="Arial" w:cs="Arial"/>
+          <w:sz w:val="24"/>
+          <w:szCs w:val="24"/>
+          <w:lang w:val="es-NI"/>
+        </w:rPr>
+      </w:pPr>
+      <w:r>
+        <w:rPr>
+          <w:rFonts w:ascii="Arial" w:hAnsi="Arial" w:cs="Arial"/>
+          <w:sz w:val="24"/>
+          <w:szCs w:val="24"/>
           <w:lang w:val="es-NI"/>
         </w:rPr>
         <w:t>Cada vídeo educativo o también llamados alternativa online tiene un objetivo académico determinado: impartir un tema o divulgar una información específica. Antes de grabar lo que es un vídeo educativo se debe tener en cuenta qué se quiere lograr a través de él, de una forma clara, precisa y sencilla, realizando investigaciones previas, preparando el material a utilizar, adaptando estrategias didácticas atractivas al espectador para captar su atención en el tema deseado.</w:t>
@@ -76,17 +88,21 @@
         <w:spacing w:after="0" w:line="276" w:lineRule="auto"/>
         <w:jc w:val="both"/>
         <w:rPr>
-          <w:rFonts w:ascii="Comic Sans MS" w:hAnsi="Comic Sans MS"/>
+          <w:rFonts w:ascii="Arial" w:hAnsi="Arial" w:cs="Arial"/>
           <w:b/>
           <w:bCs/>
-          <w:lang w:val="es-NI"/>
-        </w:rPr>
-      </w:pPr>
-      <w:r>
-        <w:rPr>
-          <w:rFonts w:ascii="Comic Sans MS" w:hAnsi="Comic Sans MS"/>
+          <w:sz w:val="24"/>
+          <w:szCs w:val="24"/>
+          <w:lang w:val="es-NI"/>
+        </w:rPr>
+      </w:pPr>
+      <w:r>
+        <w:rPr>
+          <w:rFonts w:ascii="Arial" w:hAnsi="Arial" w:cs="Arial"/>
           <w:b/>
           <w:bCs/>
+          <w:sz w:val="24"/>
+          <w:szCs w:val="24"/>
           <w:lang w:val="es-NI"/>
         </w:rPr>
         <w:t>Uso de representaciones gráficas</w:t>
@@ -97,13 +113,17 @@
         <w:spacing w:after="0" w:line="276" w:lineRule="auto"/>
         <w:jc w:val="both"/>
         <w:rPr>
-          <w:rFonts w:ascii="Comic Sans MS" w:hAnsi="Comic Sans MS"/>
-          <w:lang w:val="es-NI"/>
-        </w:rPr>
-      </w:pPr>
-      <w:r>
-        <w:rPr>
-          <w:rFonts w:ascii="Comic Sans MS" w:hAnsi="Comic Sans MS"/>
+          <w:rFonts w:ascii="Arial" w:hAnsi="Arial" w:cs="Arial"/>
+          <w:sz w:val="24"/>
+          <w:szCs w:val="24"/>
+          <w:lang w:val="es-NI"/>
+        </w:rPr>
+      </w:pPr>
+      <w:r>
+        <w:rPr>
+          <w:rFonts w:ascii="Arial" w:hAnsi="Arial" w:cs="Arial"/>
+          <w:sz w:val="24"/>
+          <w:szCs w:val="24"/>
           <w:lang w:val="es-NI"/>
         </w:rPr>
         <w:t>Ya sea una presentación del tipo expositiva o una presentación con diapositivas, los videos educativos se caracterizan por tener representaciones gráficas que acompañan la explicación: diagramas, gráficos, mapas conceptuales, imágenes, demostración, entre otros.</w:t>
@@ -119,17 +139,21 @@
         <w:spacing w:after="0" w:line="276" w:lineRule="auto"/>
         <w:jc w:val="both"/>
         <w:rPr>
-          <w:rFonts w:ascii="Comic Sans MS" w:hAnsi="Comic Sans MS"/>
+          <w:rFonts w:ascii="Arial" w:hAnsi="Arial" w:cs="Arial"/>
           <w:b/>
           <w:bCs/>
-          <w:lang w:val="es-NI"/>
-        </w:rPr>
-      </w:pPr>
-      <w:r>
-        <w:rPr>
-          <w:rFonts w:ascii="Comic Sans MS" w:hAnsi="Comic Sans MS"/>
+          <w:sz w:val="24"/>
+          <w:szCs w:val="24"/>
+          <w:lang w:val="es-NI"/>
+        </w:rPr>
+      </w:pPr>
+      <w:r>
+        <w:rPr>
+          <w:rFonts w:ascii="Arial" w:hAnsi="Arial" w:cs="Arial"/>
           <w:b/>
           <w:bCs/>
+          <w:sz w:val="24"/>
+          <w:szCs w:val="24"/>
           <w:lang w:val="es-NI"/>
         </w:rPr>
         <w:t>Fortalecimiento de conocimientos</w:t>
@@ -140,13 +164,17 @@
         <w:spacing w:after="0" w:line="276" w:lineRule="auto"/>
         <w:jc w:val="both"/>
         <w:rPr>
-          <w:rFonts w:ascii="Comic Sans MS" w:hAnsi="Comic Sans MS"/>
-          <w:lang w:val="es-NI"/>
-        </w:rPr>
-      </w:pPr>
-      <w:r>
-        <w:rPr>
-          <w:rFonts w:ascii="Comic Sans MS" w:hAnsi="Comic Sans MS"/>
+          <w:rFonts w:ascii="Arial" w:hAnsi="Arial" w:cs="Arial"/>
+          <w:sz w:val="24"/>
+          <w:szCs w:val="24"/>
+          <w:lang w:val="es-NI"/>
+        </w:rPr>
+      </w:pPr>
+      <w:r>
+        <w:rPr>
+          <w:rFonts w:ascii="Arial" w:hAnsi="Arial" w:cs="Arial"/>
+          <w:sz w:val="24"/>
+          <w:szCs w:val="24"/>
           <w:lang w:val="es-NI"/>
         </w:rPr>
         <w:t>El video educativo es un excelente instrumento de repaso para el estudiante, fomentando el afianzamiento de conocimientos previos o, de conocimientos obtenidos durante una lectura teórica.</w:t>
@@ -161,17 +189,21 @@
         </w:numPr>
         <w:spacing w:after="0" w:line="276" w:lineRule="auto"/>
         <w:rPr>
-          <w:rFonts w:ascii="Comic Sans MS" w:hAnsi="Comic Sans MS"/>
+          <w:rFonts w:ascii="Arial" w:hAnsi="Arial" w:cs="Arial"/>
           <w:b/>
           <w:bCs/>
-          <w:lang w:val="es-NI"/>
-        </w:rPr>
-      </w:pPr>
-      <w:r>
-        <w:rPr>
-          <w:rFonts w:ascii="Comic Sans MS" w:hAnsi="Comic Sans MS"/>
+          <w:sz w:val="24"/>
+          <w:szCs w:val="24"/>
+          <w:lang w:val="es-NI"/>
+        </w:rPr>
+      </w:pPr>
+      <w:r>
+        <w:rPr>
+          <w:rFonts w:ascii="Arial" w:hAnsi="Arial" w:cs="Arial"/>
           <w:b/>
           <w:bCs/>
+          <w:sz w:val="24"/>
+          <w:szCs w:val="24"/>
           <w:lang w:val="es-NI"/>
         </w:rPr>
         <w:t>Ser creativos e imaginativos</w:t>
@@ -182,13 +214,17 @@
         <w:spacing w:after="0" w:line="276" w:lineRule="auto"/>
         <w:jc w:val="both"/>
         <w:rPr>
-          <w:rFonts w:ascii="Comic Sans MS" w:hAnsi="Comic Sans MS"/>
-          <w:lang w:val="es-NI"/>
-        </w:rPr>
-      </w:pPr>
-      <w:r>
-        <w:rPr>
-          <w:rFonts w:ascii="Comic Sans MS" w:hAnsi="Comic Sans MS"/>
+          <w:rFonts w:ascii="Arial" w:hAnsi="Arial" w:cs="Arial"/>
+          <w:sz w:val="24"/>
+          <w:szCs w:val="24"/>
+          <w:lang w:val="es-NI"/>
+        </w:rPr>
+      </w:pPr>
+      <w:r>
+        <w:rPr>
+          <w:rFonts w:ascii="Arial" w:hAnsi="Arial" w:cs="Arial"/>
+          <w:sz w:val="24"/>
+          <w:szCs w:val="24"/>
           <w:lang w:val="es-NI"/>
         </w:rPr>
         <w:t>En todo momento debe mantenerse la atención del espectador, sobre todo si estamos buscando subir “</w:t>
@@ -196,7 +232,9 @@
       <w:proofErr w:type="spellStart"/>
       <w:r>
         <w:rPr>
-          <w:rFonts w:ascii="Comic Sans MS" w:hAnsi="Comic Sans MS"/>
+          <w:rFonts w:ascii="Arial" w:hAnsi="Arial" w:cs="Arial"/>
+          <w:sz w:val="24"/>
+          <w:szCs w:val="24"/>
           <w:lang w:val="es-NI"/>
         </w:rPr>
         <w:t>views</w:t>
@@ -204,7 +242,9 @@
       <w:proofErr w:type="spellEnd"/>
       <w:r>
         <w:rPr>
-          <w:rFonts w:ascii="Comic Sans MS" w:hAnsi="Comic Sans MS"/>
+          <w:rFonts w:ascii="Arial" w:hAnsi="Arial" w:cs="Arial"/>
+          <w:sz w:val="24"/>
+          <w:szCs w:val="24"/>
           <w:lang w:val="es-NI"/>
         </w:rPr>
         <w:t>” en algún video educativo en YouTube. Además, es importante hacer que el video sea lo más creativo y entretenido posible, agregando contenido auditivo, interactivo, visual, sin perder el profesionalismo y la instrucción que se implementa.</w:t>
@@ -215,17 +255,21 @@
         <w:spacing w:after="0" w:line="276" w:lineRule="auto"/>
         <w:jc w:val="center"/>
         <w:rPr>
-          <w:rFonts w:ascii="Comic Sans MS" w:hAnsi="Comic Sans MS"/>
+          <w:rFonts w:ascii="Arial" w:hAnsi="Arial" w:cs="Arial"/>
           <w:b/>
           <w:bCs/>
-          <w:lang w:val="es-NI"/>
-        </w:rPr>
-      </w:pPr>
-      <w:r>
-        <w:rPr>
-          <w:rFonts w:ascii="Comic Sans MS" w:hAnsi="Comic Sans MS"/>
+          <w:sz w:val="24"/>
+          <w:szCs w:val="24"/>
+          <w:lang w:val="es-NI"/>
+        </w:rPr>
+      </w:pPr>
+      <w:r>
+        <w:rPr>
+          <w:rFonts w:ascii="Arial" w:hAnsi="Arial" w:cs="Arial"/>
           <w:b/>
           <w:bCs/>
+          <w:sz w:val="24"/>
+          <w:szCs w:val="24"/>
           <w:lang w:val="es-NI"/>
         </w:rPr>
         <w:t>¿Qué tipos de videos educativos existen?</w:t>
@@ -241,17 +285,21 @@
         <w:spacing w:after="0" w:line="276" w:lineRule="auto"/>
         <w:jc w:val="both"/>
         <w:rPr>
-          <w:rFonts w:ascii="Comic Sans MS" w:hAnsi="Comic Sans MS"/>
+          <w:rFonts w:ascii="Arial" w:hAnsi="Arial" w:cs="Arial"/>
           <w:b/>
           <w:bCs/>
-          <w:lang w:val="es-NI"/>
-        </w:rPr>
-      </w:pPr>
-      <w:r>
-        <w:rPr>
-          <w:rFonts w:ascii="Comic Sans MS" w:hAnsi="Comic Sans MS"/>
+          <w:sz w:val="24"/>
+          <w:szCs w:val="24"/>
+          <w:lang w:val="es-NI"/>
+        </w:rPr>
+      </w:pPr>
+      <w:r>
+        <w:rPr>
+          <w:rFonts w:ascii="Arial" w:hAnsi="Arial" w:cs="Arial"/>
           <w:b/>
           <w:bCs/>
+          <w:sz w:val="24"/>
+          <w:szCs w:val="24"/>
           <w:lang w:val="es-NI"/>
         </w:rPr>
         <w:t>Videos instructivos</w:t>
@@ -262,13 +310,17 @@
         <w:spacing w:after="0" w:line="276" w:lineRule="auto"/>
         <w:jc w:val="both"/>
         <w:rPr>
-          <w:rFonts w:ascii="Comic Sans MS" w:hAnsi="Comic Sans MS"/>
-          <w:lang w:val="es-NI"/>
-        </w:rPr>
-      </w:pPr>
-      <w:r>
-        <w:rPr>
-          <w:rFonts w:ascii="Comic Sans MS" w:hAnsi="Comic Sans MS"/>
+          <w:rFonts w:ascii="Arial" w:hAnsi="Arial" w:cs="Arial"/>
+          <w:sz w:val="24"/>
+          <w:szCs w:val="24"/>
+          <w:lang w:val="es-NI"/>
+        </w:rPr>
+      </w:pPr>
+      <w:r>
+        <w:rPr>
+          <w:rFonts w:ascii="Arial" w:hAnsi="Arial" w:cs="Arial"/>
+          <w:sz w:val="24"/>
+          <w:szCs w:val="24"/>
           <w:lang w:val="es-NI"/>
         </w:rPr>
         <w:t>También referidos como instruccionales, son los videos educativos por referencia, abocados directamente para enseñar sobre un contenido específico en el video, buscando el dominio o la fácil comprensión del alumno.</w:t>
@@ -284,17 +336,21 @@
         <w:spacing w:after="0" w:line="276" w:lineRule="auto"/>
         <w:jc w:val="both"/>
         <w:rPr>
-          <w:rFonts w:ascii="Comic Sans MS" w:hAnsi="Comic Sans MS"/>
+          <w:rFonts w:ascii="Arial" w:hAnsi="Arial" w:cs="Arial"/>
           <w:b/>
           <w:bCs/>
-          <w:lang w:val="es-NI"/>
-        </w:rPr>
-      </w:pPr>
-      <w:r>
-        <w:rPr>
-          <w:rFonts w:ascii="Comic Sans MS" w:hAnsi="Comic Sans MS"/>
+          <w:sz w:val="24"/>
+          <w:szCs w:val="24"/>
+          <w:lang w:val="es-NI"/>
+        </w:rPr>
+      </w:pPr>
+      <w:r>
+        <w:rPr>
+          <w:rFonts w:ascii="Arial" w:hAnsi="Arial" w:cs="Arial"/>
           <w:b/>
           <w:bCs/>
+          <w:sz w:val="24"/>
+          <w:szCs w:val="24"/>
           <w:lang w:val="es-NI"/>
         </w:rPr>
         <w:t>Videos cognoscitivos</w:t>
@@ -305,13 +361,17 @@
         <w:spacing w:after="0" w:line="276" w:lineRule="auto"/>
         <w:jc w:val="both"/>
         <w:rPr>
-          <w:rFonts w:ascii="Comic Sans MS" w:hAnsi="Comic Sans MS"/>
-          <w:lang w:val="es-NI"/>
-        </w:rPr>
-      </w:pPr>
-      <w:r>
-        <w:rPr>
-          <w:rFonts w:ascii="Comic Sans MS" w:hAnsi="Comic Sans MS"/>
+          <w:rFonts w:ascii="Arial" w:hAnsi="Arial" w:cs="Arial"/>
+          <w:sz w:val="24"/>
+          <w:szCs w:val="24"/>
+          <w:lang w:val="es-NI"/>
+        </w:rPr>
+      </w:pPr>
+      <w:r>
+        <w:rPr>
+          <w:rFonts w:ascii="Arial" w:hAnsi="Arial" w:cs="Arial"/>
+          <w:sz w:val="24"/>
+          <w:szCs w:val="24"/>
           <w:lang w:val="es-NI"/>
         </w:rPr>
         <w:t>Son aquellos que pretenden dar a conocer diferentes aspectos relacionados con el tema que se está estudiando.</w:t>
@@ -327,17 +387,21 @@
         <w:spacing w:after="0" w:line="276" w:lineRule="auto"/>
         <w:jc w:val="both"/>
         <w:rPr>
-          <w:rFonts w:ascii="Comic Sans MS" w:hAnsi="Comic Sans MS"/>
+          <w:rFonts w:ascii="Arial" w:hAnsi="Arial" w:cs="Arial"/>
           <w:b/>
           <w:bCs/>
-          <w:lang w:val="es-NI"/>
-        </w:rPr>
-      </w:pPr>
-      <w:r>
-        <w:rPr>
-          <w:rFonts w:ascii="Comic Sans MS" w:hAnsi="Comic Sans MS"/>
+          <w:sz w:val="24"/>
+          <w:szCs w:val="24"/>
+          <w:lang w:val="es-NI"/>
+        </w:rPr>
+      </w:pPr>
+      <w:r>
+        <w:rPr>
+          <w:rFonts w:ascii="Arial" w:hAnsi="Arial" w:cs="Arial"/>
           <w:b/>
           <w:bCs/>
+          <w:sz w:val="24"/>
+          <w:szCs w:val="24"/>
           <w:lang w:val="es-NI"/>
         </w:rPr>
         <w:t>Videos motivadores</w:t>
@@ -348,13 +412,18 @@
         <w:spacing w:after="0" w:line="276" w:lineRule="auto"/>
         <w:jc w:val="both"/>
         <w:rPr>
-          <w:rFonts w:ascii="Comic Sans MS" w:hAnsi="Comic Sans MS"/>
-          <w:lang w:val="es-NI"/>
-        </w:rPr>
-      </w:pPr>
-      <w:r>
-        <w:rPr>
-          <w:rFonts w:ascii="Comic Sans MS" w:hAnsi="Comic Sans MS"/>
+          <w:rFonts w:ascii="Arial" w:hAnsi="Arial" w:cs="Arial"/>
+          <w:sz w:val="24"/>
+          <w:szCs w:val="24"/>
+          <w:u w:val="single"/>
+          <w:lang w:val="es-NI"/>
+        </w:rPr>
+      </w:pPr>
+      <w:r>
+        <w:rPr>
+          <w:rFonts w:ascii="Arial" w:hAnsi="Arial" w:cs="Arial"/>
+          <w:sz w:val="24"/>
+          <w:szCs w:val="24"/>
           <w:lang w:val="es-NI"/>
         </w:rPr>
         <w:t>Las alternativas online buscan fomentar el desarrollo del estudiante o persona que ve el producto audiovisual, pero siendo muy específico en el desarrollo positivo que quiere lograr: personal, laboral, académico, de actividad, etc.</w:t>
@@ -372,7 +441,7 @@
 </file>
 
 <file path=word/endnotes.xml><?xml version="1.0" encoding="utf-8"?>
-<w:endnotes xmlns:wpc="http://schemas.microsoft.com/office/word/2010/wordprocessingCanvas" xmlns:cx="http://schemas.microsoft.com/office/drawing/2014/chartex" xmlns:cx1="http://schemas.microsoft.com/office/drawing/2015/9/8/chartex" xmlns:cx2="http://schemas.microsoft.com/office/drawing/2015/10/21/chartex" xmlns:cx3="http://schemas.microsoft.com/office/drawing/2016/5/9/chartex" xmlns:cx4="http://schemas.microsoft.com/office/drawing/2016/5/10/chartex" xmlns:cx5="http://schemas.microsoft.com/office/drawing/2016/5/11/chartex" xmlns:cx6="http://schemas.microsoft.com/office/drawing/2016/5/12/chartex" xmlns:cx7="http://schemas.microsoft.com/office/drawing/2016/5/13/chartex" xmlns:cx8="http://schemas.microsoft.com/office/drawing/2016/5/14/chartex" xmlns:mc="http://schemas.openxmlformats.org/markup-compatibility/2006" xmlns:aink="http://schemas.microsoft.com/office/drawing/2016/ink" xmlns:am3d="http://schemas.microsoft.com/office/drawing/2017/model3d" xmlns:o="urn:schemas-microsoft-com:office:office" xmlns:oel="http://schemas.microsoft.com/office/2019/extlst" xmlns:r="http://schemas.openxmlformats.org/officeDocument/2006/relationships" xmlns:m="http://schemas.openxmlformats.org/officeDocument/2006/math" xmlns:v="urn:schemas-microsoft-com:vml" xmlns:wp14="http://schemas.microsoft.com/office/word/2010/wordprocessingDrawing" xmlns:wp="http://schemas.openxmlformats.org/drawingml/2006/wordprocessingDrawing" xmlns:w10="urn:schemas-microsoft-com:office:word" xmlns:w="http://schemas.openxmlformats.org/wordprocessingml/2006/main" xmlns:w14="http://schemas.microsoft.com/office/word/2010/wordml" xmlns:w15="http://schemas.microsoft.com/office/word/2012/wordml" xmlns:w16cex="http://schemas.microsoft.com/office/word/2018/wordml/cex" xmlns:w16cid="http://schemas.microsoft.com/office/word/2016/wordml/cid" xmlns:w16="http://schemas.microsoft.com/office/word/2018/wordml" xmlns:w16du="http://schemas.microsoft.com/office/word/2023/wordml/word16du" xmlns:w16sdtdh="http://schemas.microsoft.com/office/word/2020/wordml/sdtdatahash" xmlns:w16se="http://schemas.microsoft.com/office/word/2015/wordml/symex" xmlns:wpg="http://schemas.microsoft.com/office/word/2010/wordprocessingGroup" xmlns:wpi="http://schemas.microsoft.com/office/word/2010/wordprocessingInk" xmlns:wne="http://schemas.microsoft.com/office/word/2006/wordml" xmlns:wps="http://schemas.microsoft.com/office/word/2010/wordprocessingShape" mc:Ignorable="w14 w15 w16se w16cid w16 w16cex w16sdtdh w16du wp14">
+<w:endnotes xmlns:wpc="http://schemas.microsoft.com/office/word/2010/wordprocessingCanvas" xmlns:cx="http://schemas.microsoft.com/office/drawing/2014/chartex" xmlns:cx1="http://schemas.microsoft.com/office/drawing/2015/9/8/chartex" xmlns:cx2="http://schemas.microsoft.com/office/drawing/2015/10/21/chartex" xmlns:cx3="http://schemas.microsoft.com/office/drawing/2016/5/9/chartex" xmlns:cx4="http://schemas.microsoft.com/office/drawing/2016/5/10/chartex" xmlns:cx5="http://schemas.microsoft.com/office/drawing/2016/5/11/chartex" xmlns:cx6="http://schemas.microsoft.com/office/drawing/2016/5/12/chartex" xmlns:cx7="http://schemas.microsoft.com/office/drawing/2016/5/13/chartex" xmlns:cx8="http://schemas.microsoft.com/office/drawing/2016/5/14/chartex" xmlns:mc="http://schemas.openxmlformats.org/markup-compatibility/2006" xmlns:aink="http://schemas.microsoft.com/office/drawing/2016/ink" xmlns:am3d="http://schemas.microsoft.com/office/drawing/2017/model3d" xmlns:o="urn:schemas-microsoft-com:office:office" xmlns:r="http://schemas.openxmlformats.org/officeDocument/2006/relationships" xmlns:m="http://schemas.openxmlformats.org/officeDocument/2006/math" xmlns:v="urn:schemas-microsoft-com:vml" xmlns:wp14="http://schemas.microsoft.com/office/word/2010/wordprocessingDrawing" xmlns:wp="http://schemas.openxmlformats.org/drawingml/2006/wordprocessingDrawing" xmlns:w10="urn:schemas-microsoft-com:office:word" xmlns:w="http://schemas.openxmlformats.org/wordprocessingml/2006/main" xmlns:w14="http://schemas.microsoft.com/office/word/2010/wordml" xmlns:w15="http://schemas.microsoft.com/office/word/2012/wordml" xmlns:w16cex="http://schemas.microsoft.com/office/word/2018/wordml/cex" xmlns:w16cid="http://schemas.microsoft.com/office/word/2016/wordml/cid" xmlns:w16="http://schemas.microsoft.com/office/word/2018/wordml" xmlns:w16sdtdh="http://schemas.microsoft.com/office/word/2020/wordml/sdtdatahash" xmlns:w16se="http://schemas.microsoft.com/office/word/2015/wordml/symex" xmlns:wpg="http://schemas.microsoft.com/office/word/2010/wordprocessingGroup" xmlns:wpi="http://schemas.microsoft.com/office/word/2010/wordprocessingInk" xmlns:wne="http://schemas.microsoft.com/office/word/2006/wordml" xmlns:wps="http://schemas.microsoft.com/office/word/2010/wordprocessingShape" mc:Ignorable="w14 w15 w16se w16cid w16 w16cex w16sdtdh wp14">
   <w:endnote w:type="separator" w:id="-1">
     <w:p>
       <w:pPr>
@@ -397,7 +466,7 @@
 </file>
 
 <file path=word/footnotes.xml><?xml version="1.0" encoding="utf-8"?>
-<w:footnotes xmlns:wpc="http://schemas.microsoft.com/office/word/2010/wordprocessingCanvas" xmlns:cx="http://schemas.microsoft.com/office/drawing/2014/chartex" xmlns:cx1="http://schemas.microsoft.com/office/drawing/2015/9/8/chartex" xmlns:cx2="http://schemas.microsoft.com/office/drawing/2015/10/21/chartex" xmlns:cx3="http://schemas.microsoft.com/office/drawing/2016/5/9/chartex" xmlns:cx4="http://schemas.microsoft.com/office/drawing/2016/5/10/chartex" xmlns:cx5="http://schemas.microsoft.com/office/drawing/2016/5/11/chartex" xmlns:cx6="http://schemas.microsoft.com/office/drawing/2016/5/12/chartex" xmlns:cx7="http://schemas.microsoft.com/office/drawing/2016/5/13/chartex" xmlns:cx8="http://schemas.microsoft.com/office/drawing/2016/5/14/chartex" xmlns:mc="http://schemas.openxmlformats.org/markup-compatibility/2006" xmlns:aink="http://schemas.microsoft.com/office/drawing/2016/ink" xmlns:am3d="http://schemas.microsoft.com/office/drawing/2017/model3d" xmlns:o="urn:schemas-microsoft-com:office:office" xmlns:oel="http://schemas.microsoft.com/office/2019/extlst" xmlns:r="http://schemas.openxmlformats.org/officeDocument/2006/relationships" xmlns:m="http://schemas.openxmlformats.org/officeDocument/2006/math" xmlns:v="urn:schemas-microsoft-com:vml" xmlns:wp14="http://schemas.microsoft.com/office/word/2010/wordprocessingDrawing" xmlns:wp="http://schemas.openxmlformats.org/drawingml/2006/wordprocessingDrawing" xmlns:w10="urn:schemas-microsoft-com:office:word" xmlns:w="http://schemas.openxmlformats.org/wordprocessingml/2006/main" xmlns:w14="http://schemas.microsoft.com/office/word/2010/wordml" xmlns:w15="http://schemas.microsoft.com/office/word/2012/wordml" xmlns:w16cex="http://schemas.microsoft.com/office/word/2018/wordml/cex" xmlns:w16cid="http://schemas.microsoft.com/office/word/2016/wordml/cid" xmlns:w16="http://schemas.microsoft.com/office/word/2018/wordml" xmlns:w16du="http://schemas.microsoft.com/office/word/2023/wordml/word16du" xmlns:w16sdtdh="http://schemas.microsoft.com/office/word/2020/wordml/sdtdatahash" xmlns:w16se="http://schemas.microsoft.com/office/word/2015/wordml/symex" xmlns:wpg="http://schemas.microsoft.com/office/word/2010/wordprocessingGroup" xmlns:wpi="http://schemas.microsoft.com/office/word/2010/wordprocessingInk" xmlns:wne="http://schemas.microsoft.com/office/word/2006/wordml" xmlns:wps="http://schemas.microsoft.com/office/word/2010/wordprocessingShape" mc:Ignorable="w14 w15 w16se w16cid w16 w16cex w16sdtdh w16du wp14">
+<w:footnotes xmlns:wpc="http://schemas.microsoft.com/office/word/2010/wordprocessingCanvas" xmlns:cx="http://schemas.microsoft.com/office/drawing/2014/chartex" xmlns:cx1="http://schemas.microsoft.com/office/drawing/2015/9/8/chartex" xmlns:cx2="http://schemas.microsoft.com/office/drawing/2015/10/21/chartex" xmlns:cx3="http://schemas.microsoft.com/office/drawing/2016/5/9/chartex" xmlns:cx4="http://schemas.microsoft.com/office/drawing/2016/5/10/chartex" xmlns:cx5="http://schemas.microsoft.com/office/drawing/2016/5/11/chartex" xmlns:cx6="http://schemas.microsoft.com/office/drawing/2016/5/12/chartex" xmlns:cx7="http://schemas.microsoft.com/office/drawing/2016/5/13/chartex" xmlns:cx8="http://schemas.microsoft.com/office/drawing/2016/5/14/chartex" xmlns:mc="http://schemas.openxmlformats.org/markup-compatibility/2006" xmlns:aink="http://schemas.microsoft.com/office/drawing/2016/ink" xmlns:am3d="http://schemas.microsoft.com/office/drawing/2017/model3d" xmlns:o="urn:schemas-microsoft-com:office:office" xmlns:r="http://schemas.openxmlformats.org/officeDocument/2006/relationships" xmlns:m="http://schemas.openxmlformats.org/officeDocument/2006/math" xmlns:v="urn:schemas-microsoft-com:vml" xmlns:wp14="http://schemas.microsoft.com/office/word/2010/wordprocessingDrawing" xmlns:wp="http://schemas.openxmlformats.org/drawingml/2006/wordprocessingDrawing" xmlns:w10="urn:schemas-microsoft-com:office:word" xmlns:w="http://schemas.openxmlformats.org/wordprocessingml/2006/main" xmlns:w14="http://schemas.microsoft.com/office/word/2010/wordml" xmlns:w15="http://schemas.microsoft.com/office/word/2012/wordml" xmlns:w16cex="http://schemas.microsoft.com/office/word/2018/wordml/cex" xmlns:w16cid="http://schemas.microsoft.com/office/word/2016/wordml/cid" xmlns:w16="http://schemas.microsoft.com/office/word/2018/wordml" xmlns:w16sdtdh="http://schemas.microsoft.com/office/word/2020/wordml/sdtdatahash" xmlns:w16se="http://schemas.microsoft.com/office/word/2015/wordml/symex" xmlns:wpg="http://schemas.microsoft.com/office/word/2010/wordprocessingGroup" xmlns:wpi="http://schemas.microsoft.com/office/word/2010/wordprocessingInk" xmlns:wne="http://schemas.microsoft.com/office/word/2006/wordml" xmlns:wps="http://schemas.microsoft.com/office/word/2010/wordprocessingShape" mc:Ignorable="w14 w15 w16se w16cid w16 w16cex w16sdtdh wp14">
   <w:footnote w:type="separator" w:id="-1">
     <w:p>
       <w:pPr>
@@ -422,7 +491,7 @@
 </file>
 
 <file path=word/header1.xml><?xml version="1.0" encoding="utf-8"?>
-<w:hdr xmlns:wpc="http://schemas.microsoft.com/office/word/2010/wordprocessingCanvas" xmlns:cx="http://schemas.microsoft.com/office/drawing/2014/chartex" xmlns:cx1="http://schemas.microsoft.com/office/drawing/2015/9/8/chartex" xmlns:cx2="http://schemas.microsoft.com/office/drawing/2015/10/21/chartex" xmlns:cx3="http://schemas.microsoft.com/office/drawing/2016/5/9/chartex" xmlns:cx4="http://schemas.microsoft.com/office/drawing/2016/5/10/chartex" xmlns:cx5="http://schemas.microsoft.com/office/drawing/2016/5/11/chartex" xmlns:cx6="http://schemas.microsoft.com/office/drawing/2016/5/12/chartex" xmlns:cx7="http://schemas.microsoft.com/office/drawing/2016/5/13/chartex" xmlns:cx8="http://schemas.microsoft.com/office/drawing/2016/5/14/chartex" xmlns:mc="http://schemas.openxmlformats.org/markup-compatibility/2006" xmlns:aink="http://schemas.microsoft.com/office/drawing/2016/ink" xmlns:am3d="http://schemas.microsoft.com/office/drawing/2017/model3d" xmlns:o="urn:schemas-microsoft-com:office:office" xmlns:oel="http://schemas.microsoft.com/office/2019/extlst" xmlns:r="http://schemas.openxmlformats.org/officeDocument/2006/relationships" xmlns:m="http://schemas.openxmlformats.org/officeDocument/2006/math" xmlns:v="urn:schemas-microsoft-com:vml" xmlns:wp14="http://schemas.microsoft.com/office/word/2010/wordprocessingDrawing" xmlns:wp="http://schemas.openxmlformats.org/drawingml/2006/wordprocessingDrawing" xmlns:w10="urn:schemas-microsoft-com:office:word" xmlns:w="http://schemas.openxmlformats.org/wordprocessingml/2006/main" xmlns:w14="http://schemas.microsoft.com/office/word/2010/wordml" xmlns:w15="http://schemas.microsoft.com/office/word/2012/wordml" xmlns:w16cex="http://schemas.microsoft.com/office/word/2018/wordml/cex" xmlns:w16cid="http://schemas.microsoft.com/office/word/2016/wordml/cid" xmlns:w16="http://schemas.microsoft.com/office/word/2018/wordml" xmlns:w16du="http://schemas.microsoft.com/office/word/2023/wordml/word16du" xmlns:w16sdtdh="http://schemas.microsoft.com/office/word/2020/wordml/sdtdatahash" xmlns:w16se="http://schemas.microsoft.com/office/word/2015/wordml/symex" xmlns:wpg="http://schemas.microsoft.com/office/word/2010/wordprocessingGroup" xmlns:wpi="http://schemas.microsoft.com/office/word/2010/wordprocessingInk" xmlns:wne="http://schemas.microsoft.com/office/word/2006/wordml" xmlns:wps="http://schemas.microsoft.com/office/word/2010/wordprocessingShape" mc:Ignorable="w14 w15 w16se w16cid w16 w16cex w16sdtdh w16du wp14">
+<w:hdr xmlns:wpc="http://schemas.microsoft.com/office/word/2010/wordprocessingCanvas" xmlns:cx="http://schemas.microsoft.com/office/drawing/2014/chartex" xmlns:cx1="http://schemas.microsoft.com/office/drawing/2015/9/8/chartex" xmlns:cx2="http://schemas.microsoft.com/office/drawing/2015/10/21/chartex" xmlns:cx3="http://schemas.microsoft.com/office/drawing/2016/5/9/chartex" xmlns:cx4="http://schemas.microsoft.com/office/drawing/2016/5/10/chartex" xmlns:cx5="http://schemas.microsoft.com/office/drawing/2016/5/11/chartex" xmlns:cx6="http://schemas.microsoft.com/office/drawing/2016/5/12/chartex" xmlns:cx7="http://schemas.microsoft.com/office/drawing/2016/5/13/chartex" xmlns:cx8="http://schemas.microsoft.com/office/drawing/2016/5/14/chartex" xmlns:mc="http://schemas.openxmlformats.org/markup-compatibility/2006" xmlns:aink="http://schemas.microsoft.com/office/drawing/2016/ink" xmlns:am3d="http://schemas.microsoft.com/office/drawing/2017/model3d" xmlns:o="urn:schemas-microsoft-com:office:office" xmlns:r="http://schemas.openxmlformats.org/officeDocument/2006/relationships" xmlns:m="http://schemas.openxmlformats.org/officeDocument/2006/math" xmlns:v="urn:schemas-microsoft-com:vml" xmlns:wp14="http://schemas.microsoft.com/office/word/2010/wordprocessingDrawing" xmlns:wp="http://schemas.openxmlformats.org/drawingml/2006/wordprocessingDrawing" xmlns:w10="urn:schemas-microsoft-com:office:word" xmlns:w="http://schemas.openxmlformats.org/wordprocessingml/2006/main" xmlns:w14="http://schemas.microsoft.com/office/word/2010/wordml" xmlns:w15="http://schemas.microsoft.com/office/word/2012/wordml" xmlns:w16cex="http://schemas.microsoft.com/office/word/2018/wordml/cex" xmlns:w16cid="http://schemas.microsoft.com/office/word/2016/wordml/cid" xmlns:w16="http://schemas.microsoft.com/office/word/2018/wordml" xmlns:w16sdtdh="http://schemas.microsoft.com/office/word/2020/wordml/sdtdatahash" xmlns:w16se="http://schemas.microsoft.com/office/word/2015/wordml/symex" xmlns:wpg="http://schemas.microsoft.com/office/word/2010/wordprocessingGroup" xmlns:wpi="http://schemas.microsoft.com/office/word/2010/wordprocessingInk" xmlns:wne="http://schemas.microsoft.com/office/word/2006/wordml" xmlns:wps="http://schemas.microsoft.com/office/word/2010/wordprocessingShape" mc:Ignorable="w14 w15 w16se w16cid w16 w16cex w16sdtdh wp14">
   <w:p>
     <w:pPr>
       <w:pStyle w:val="Encabezado"/>
@@ -441,7 +510,7 @@
 </file>
 
 <file path=word/numbering.xml><?xml version="1.0" encoding="utf-8"?>
-<w:numbering xmlns:wpc="http://schemas.microsoft.com/office/word/2010/wordprocessingCanvas" xmlns:cx="http://schemas.microsoft.com/office/drawing/2014/chartex" xmlns:cx1="http://schemas.microsoft.com/office/drawing/2015/9/8/chartex" xmlns:cx2="http://schemas.microsoft.com/office/drawing/2015/10/21/chartex" xmlns:cx3="http://schemas.microsoft.com/office/drawing/2016/5/9/chartex" xmlns:cx4="http://schemas.microsoft.com/office/drawing/2016/5/10/chartex" xmlns:cx5="http://schemas.microsoft.com/office/drawing/2016/5/11/chartex" xmlns:cx6="http://schemas.microsoft.com/office/drawing/2016/5/12/chartex" xmlns:cx7="http://schemas.microsoft.com/office/drawing/2016/5/13/chartex" xmlns:cx8="http://schemas.microsoft.com/office/drawing/2016/5/14/chartex" xmlns:mc="http://schemas.openxmlformats.org/markup-compatibility/2006" xmlns:aink="http://schemas.microsoft.com/office/drawing/2016/ink" xmlns:am3d="http://schemas.microsoft.com/office/drawing/2017/model3d" xmlns:o="urn:schemas-microsoft-com:office:office" xmlns:oel="http://schemas.microsoft.com/office/2019/extlst" xmlns:r="http://schemas.openxmlformats.org/officeDocument/2006/relationships" xmlns:m="http://schemas.openxmlformats.org/officeDocument/2006/math" xmlns:v="urn:schemas-microsoft-com:vml" xmlns:wp14="http://schemas.microsoft.com/office/word/2010/wordprocessingDrawing" xmlns:wp="http://schemas.openxmlformats.org/drawingml/2006/wordprocessingDrawing" xmlns:w10="urn:schemas-microsoft-com:office:word" xmlns:w="http://schemas.openxmlformats.org/wordprocessingml/2006/main" xmlns:w14="http://schemas.microsoft.com/office/word/2010/wordml" xmlns:w15="http://schemas.microsoft.com/office/word/2012/wordml" xmlns:w16cex="http://schemas.microsoft.com/office/word/2018/wordml/cex" xmlns:w16cid="http://schemas.microsoft.com/office/word/2016/wordml/cid" xmlns:w16="http://schemas.microsoft.com/office/word/2018/wordml" xmlns:w16du="http://schemas.microsoft.com/office/word/2023/wordml/word16du" xmlns:w16sdtdh="http://schemas.microsoft.com/office/word/2020/wordml/sdtdatahash" xmlns:w16se="http://schemas.microsoft.com/office/word/2015/wordml/symex" xmlns:wpg="http://schemas.microsoft.com/office/word/2010/wordprocessingGroup" xmlns:wpi="http://schemas.microsoft.com/office/word/2010/wordprocessingInk" xmlns:wne="http://schemas.microsoft.com/office/word/2006/wordml" xmlns:wps="http://schemas.microsoft.com/office/word/2010/wordprocessingShape" mc:Ignorable="w14 w15 w16se w16cid w16 w16cex w16sdtdh w16du wp14">
+<w:numbering xmlns:wpc="http://schemas.microsoft.com/office/word/2010/wordprocessingCanvas" xmlns:cx="http://schemas.microsoft.com/office/drawing/2014/chartex" xmlns:cx1="http://schemas.microsoft.com/office/drawing/2015/9/8/chartex" xmlns:cx2="http://schemas.microsoft.com/office/drawing/2015/10/21/chartex" xmlns:cx3="http://schemas.microsoft.com/office/drawing/2016/5/9/chartex" xmlns:cx4="http://schemas.microsoft.com/office/drawing/2016/5/10/chartex" xmlns:cx5="http://schemas.microsoft.com/office/drawing/2016/5/11/chartex" xmlns:cx6="http://schemas.microsoft.com/office/drawing/2016/5/12/chartex" xmlns:cx7="http://schemas.microsoft.com/office/drawing/2016/5/13/chartex" xmlns:cx8="http://schemas.microsoft.com/office/drawing/2016/5/14/chartex" xmlns:mc="http://schemas.openxmlformats.org/markup-compatibility/2006" xmlns:aink="http://schemas.microsoft.com/office/drawing/2016/ink" xmlns:am3d="http://schemas.microsoft.com/office/drawing/2017/model3d" xmlns:o="urn:schemas-microsoft-com:office:office" xmlns:r="http://schemas.openxmlformats.org/officeDocument/2006/relationships" xmlns:m="http://schemas.openxmlformats.org/officeDocument/2006/math" xmlns:v="urn:schemas-microsoft-com:vml" xmlns:wp14="http://schemas.microsoft.com/office/word/2010/wordprocessingDrawing" xmlns:wp="http://schemas.openxmlformats.org/drawingml/2006/wordprocessingDrawing" xmlns:w10="urn:schemas-microsoft-com:office:word" xmlns:w="http://schemas.openxmlformats.org/wordprocessingml/2006/main" xmlns:w14="http://schemas.microsoft.com/office/word/2010/wordml" xmlns:w15="http://schemas.microsoft.com/office/word/2012/wordml" xmlns:w16cex="http://schemas.microsoft.com/office/word/2018/wordml/cex" xmlns:w16cid="http://schemas.microsoft.com/office/word/2016/wordml/cid" xmlns:w16="http://schemas.microsoft.com/office/word/2018/wordml" xmlns:w16sdtdh="http://schemas.microsoft.com/office/word/2020/wordml/sdtdatahash" xmlns:w16se="http://schemas.microsoft.com/office/word/2015/wordml/symex" xmlns:wpg="http://schemas.microsoft.com/office/word/2010/wordprocessingGroup" xmlns:wpi="http://schemas.microsoft.com/office/word/2010/wordprocessingInk" xmlns:wne="http://schemas.microsoft.com/office/word/2006/wordml" xmlns:wps="http://schemas.microsoft.com/office/word/2010/wordprocessingShape" mc:Ignorable="w14 w15 w16se w16cid w16 w16cex w16sdtdh wp14">
   <w:abstractNum w:abstractNumId="0" w15:restartNumberingAfterBreak="0">
     <w:nsid w:val="3D9072FB"/>
     <w:multiLevelType w:val="hybridMultilevel"/>
@@ -700,20 +769,20 @@
       </w:pPr>
     </w:lvl>
   </w:abstractNum>
-  <w:num w:numId="1" w16cid:durableId="1654992379">
+  <w:num w:numId="1">
     <w:abstractNumId w:val="0"/>
   </w:num>
-  <w:num w:numId="2" w16cid:durableId="1284001973">
+  <w:num w:numId="2">
     <w:abstractNumId w:val="2"/>
   </w:num>
-  <w:num w:numId="3" w16cid:durableId="2085182967">
+  <w:num w:numId="3">
     <w:abstractNumId w:val="1"/>
   </w:num>
 </w:numbering>
 </file>
 
 <file path=word/styles.xml><?xml version="1.0" encoding="utf-8"?>
-<w:styles xmlns:mc="http://schemas.openxmlformats.org/markup-compatibility/2006" xmlns:r="http://schemas.openxmlformats.org/officeDocument/2006/relationships" xmlns:w="http://schemas.openxmlformats.org/wordprocessingml/2006/main" xmlns:w14="http://schemas.microsoft.com/office/word/2010/wordml" xmlns:w15="http://schemas.microsoft.com/office/word/2012/wordml" xmlns:w16cex="http://schemas.microsoft.com/office/word/2018/wordml/cex" xmlns:w16cid="http://schemas.microsoft.com/office/word/2016/wordml/cid" xmlns:w16="http://schemas.microsoft.com/office/word/2018/wordml" xmlns:w16du="http://schemas.microsoft.com/office/word/2023/wordml/word16du" xmlns:w16sdtdh="http://schemas.microsoft.com/office/word/2020/wordml/sdtdatahash" xmlns:w16se="http://schemas.microsoft.com/office/word/2015/wordml/symex" mc:Ignorable="w14 w15 w16se w16cid w16 w16cex w16sdtdh w16du">
+<w:styles xmlns:mc="http://schemas.openxmlformats.org/markup-compatibility/2006" xmlns:r="http://schemas.openxmlformats.org/officeDocument/2006/relationships" xmlns:w="http://schemas.openxmlformats.org/wordprocessingml/2006/main" xmlns:w14="http://schemas.microsoft.com/office/word/2010/wordml" xmlns:w15="http://schemas.microsoft.com/office/word/2012/wordml" xmlns:w16cex="http://schemas.microsoft.com/office/word/2018/wordml/cex" xmlns:w16cid="http://schemas.microsoft.com/office/word/2016/wordml/cid" xmlns:w16="http://schemas.microsoft.com/office/word/2018/wordml" xmlns:w16sdtdh="http://schemas.microsoft.com/office/word/2020/wordml/sdtdatahash" xmlns:w16se="http://schemas.microsoft.com/office/word/2015/wordml/symex" mc:Ignorable="w14 w15 w16se w16cid w16 w16cex w16sdtdh">
   <w:docDefaults>
     <w:rPrDefault>
       <w:rPr>

</xml_diff>